<commit_message>
Add Initial_UML for global system
</commit_message>
<xml_diff>
--- a/Documentation/Requirements_Proj.docx
+++ b/Documentation/Requirements_Proj.docx
@@ -15,6 +15,15 @@
     </w:p>
     <w:sdt>
       <w:sdtPr>
+        <w:rPr>
+          <w:rFonts w:asciiTheme="minorHAnsi" w:eastAsiaTheme="minorHAnsi" w:hAnsiTheme="minorHAnsi" w:cstheme="minorBidi"/>
+          <w:b w:val="0"/>
+          <w:bCs w:val="0"/>
+          <w:color w:val="auto"/>
+          <w:sz w:val="24"/>
+          <w:szCs w:val="24"/>
+          <w:lang w:val="en-CA"/>
+        </w:rPr>
         <w:id w:val="1837579008"/>
         <w:docPartObj>
           <w:docPartGallery w:val="Table of Contents"/>
@@ -23,12 +32,7 @@
       </w:sdtPr>
       <w:sdtEndPr>
         <w:rPr>
-          <w:rFonts w:asciiTheme="minorHAnsi" w:eastAsiaTheme="minorHAnsi" w:hAnsiTheme="minorHAnsi" w:cstheme="minorBidi"/>
           <w:noProof/>
-          <w:color w:val="auto"/>
-          <w:sz w:val="24"/>
-          <w:szCs w:val="24"/>
-          <w:lang w:val="en-CA"/>
         </w:rPr>
       </w:sdtEndPr>
       <w:sdtContent>
@@ -1012,6 +1016,7 @@
     </w:p>
     <w:p/>
     <w:p/>
+    <w:p/>
     <w:p>
       <w:pPr>
         <w:pStyle w:val="Heading1"/>
@@ -1058,6 +1063,7 @@
       </w:pPr>
       <w:bookmarkStart w:id="6" w:name="_Toc525389225"/>
       <w:r>
+        <w:lastRenderedPageBreak/>
         <w:t>2.2 Function</w:t>
       </w:r>
       <w:r>
@@ -1145,13 +1151,45 @@
         <w:pStyle w:val="Heading4"/>
       </w:pPr>
       <w:r>
-        <w:t>2.2.1.3</w:t>
+        <w:t>2.2.1.3 User add/modify/delete preferences</w:t>
+      </w:r>
+    </w:p>
+    <w:p>
+      <w:pPr>
+        <w:jc w:val="both"/>
+      </w:pPr>
+      <w:r>
+        <w:t xml:space="preserve">If </w:t>
+      </w:r>
+      <w:r>
+        <w:t>t</w:t>
+      </w:r>
+      <w:r>
+        <w:t xml:space="preserve">he user is logged in, the user can add its preference. For example, the type of food that the user likes, the grocery the user prefers to go to, its preferred alimentation (vegetarian, </w:t>
+      </w:r>
+      <w:r>
+        <w:t>Indian</w:t>
+      </w:r>
+      <w:r>
+        <w:t xml:space="preserve"> food, </w:t>
+      </w:r>
+      <w:r>
+        <w:t>etc.)</w:t>
+      </w:r>
+    </w:p>
+    <w:p/>
+    <w:p>
+      <w:pPr>
+        <w:pStyle w:val="Heading4"/>
+      </w:pPr>
+      <w:r>
+        <w:t>2.2.1.4</w:t>
       </w:r>
       <w:r>
         <w:t xml:space="preserve"> User </w:t>
       </w:r>
       <w:r>
-        <w:t>add/modify/delete preferences</w:t>
+        <w:t>can make a search</w:t>
       </w:r>
     </w:p>
     <w:p>
@@ -1159,37 +1197,21 @@
         <w:jc w:val="both"/>
       </w:pPr>
       <w:r>
-        <w:t xml:space="preserve">If </w:t>
-      </w:r>
-      <w:r>
-        <w:t>t</w:t>
-      </w:r>
-      <w:r>
-        <w:t xml:space="preserve">he user is logged in, the user can add its preference. For example, the type of food that the user likes, the grocery the user prefers to go to, its preferred alimentation (vegetarian, </w:t>
-      </w:r>
-      <w:r>
-        <w:t>Indian</w:t>
-      </w:r>
-      <w:r>
-        <w:t xml:space="preserve"> food, </w:t>
-      </w:r>
-      <w:r>
-        <w:t>etc.)</w:t>
-      </w:r>
-    </w:p>
-    <w:p/>
+        <w:t>If the user is already logged in, the user can make a search with different filters in place.</w:t>
+      </w:r>
+    </w:p>
+    <w:p>
+      <w:pPr>
+        <w:pStyle w:val="Heading3"/>
+      </w:pPr>
+      <w:bookmarkStart w:id="8" w:name="_Toc525389227"/>
+    </w:p>
     <w:p>
       <w:pPr>
         <w:pStyle w:val="Heading4"/>
       </w:pPr>
       <w:r>
-        <w:t>2.2.1.4</w:t>
-      </w:r>
-      <w:r>
-        <w:t xml:space="preserve"> User </w:t>
-      </w:r>
-      <w:r>
-        <w:t>can make a search</w:t>
+        <w:t>2.2.1.5 User can retrieve password</w:t>
       </w:r>
     </w:p>
     <w:p>
@@ -1197,175 +1219,252 @@
         <w:jc w:val="both"/>
       </w:pPr>
       <w:r>
-        <w:t>If the user is already logged in, the user can make a search with different filters in place.</w:t>
-      </w:r>
+        <w:t>If the user has forgotten its username or password, the user can get a link at its email address to retrieve the information.</w:t>
+      </w:r>
+    </w:p>
+    <w:p>
+      <w:pPr>
+        <w:jc w:val="both"/>
+      </w:pPr>
     </w:p>
     <w:p>
       <w:pPr>
         <w:pStyle w:val="Heading3"/>
       </w:pPr>
-      <w:bookmarkStart w:id="8" w:name="_Toc525389227"/>
+      <w:r>
+        <w:t>2.2.1.6 User can delete its account</w:t>
+      </w:r>
+    </w:p>
+    <w:p/>
+    <w:p/>
+    <w:p/>
+    <w:p/>
+    <w:p>
+      <w:r>
+        <w:br w:type="page"/>
+      </w:r>
+    </w:p>
+    <w:p/>
+    <w:p>
+      <w:pPr>
+        <w:pStyle w:val="Heading3"/>
+      </w:pPr>
+      <w:r>
+        <w:t xml:space="preserve">2.2.2 User Class </w:t>
+      </w:r>
+      <w:r>
+        <w:t>2</w:t>
+      </w:r>
+      <w:r>
+        <w:t>– Grocery Owner</w:t>
+      </w:r>
+      <w:bookmarkEnd w:id="8"/>
     </w:p>
     <w:p>
       <w:pPr>
         <w:pStyle w:val="Heading4"/>
       </w:pPr>
-      <w:r>
-        <w:t>2.2.1.5 User can retrieve password</w:t>
-      </w:r>
-    </w:p>
-    <w:p>
-      <w:pPr>
-        <w:jc w:val="both"/>
-      </w:pPr>
-      <w:r>
-        <w:t>If the user has forgotten its username or password, the user can get a link at its email address to retrieve the information.</w:t>
-      </w:r>
-    </w:p>
-    <w:p>
-      <w:pPr>
-        <w:jc w:val="both"/>
-      </w:pPr>
-    </w:p>
-    <w:p>
-      <w:pPr>
-        <w:pStyle w:val="Heading3"/>
-      </w:pPr>
-      <w:r>
-        <w:t>2.2.1.6 User can delete its account</w:t>
-      </w:r>
-    </w:p>
-    <w:p/>
-    <w:p/>
-    <w:p>
+    </w:p>
+    <w:p>
+      <w:pPr>
+        <w:pStyle w:val="Heading4"/>
+      </w:pPr>
+      <w:r>
+        <w:t xml:space="preserve">2.2.2.1 Grocery owner </w:t>
+      </w:r>
+      <w:r>
+        <w:t>registration</w:t>
+      </w:r>
+    </w:p>
+    <w:p>
+      <w:r>
+        <w:t>The grocery owners can create an account with the same registration process of the user</w:t>
+      </w:r>
+    </w:p>
+    <w:p/>
+    <w:p>
+      <w:pPr>
+        <w:pStyle w:val="Heading4"/>
+      </w:pPr>
+      <w:r>
+        <w:t>2.2.2.2 Grocery Owner</w:t>
+      </w:r>
+      <w:r>
+        <w:t xml:space="preserve"> login</w:t>
+      </w:r>
+    </w:p>
+    <w:p>
+      <w:r>
+        <w:t xml:space="preserve">If a grocery owner has an account, the grocery owner can log in. </w:t>
+      </w:r>
+    </w:p>
+    <w:p/>
+    <w:p>
+      <w:pPr>
+        <w:pStyle w:val="Heading4"/>
+      </w:pPr>
+      <w:r>
+        <w:t>2.2.2.3 Grocery owner add/modify/delete products</w:t>
+      </w:r>
+    </w:p>
+    <w:p>
+      <w:r>
+        <w:t>The product owner can add a new product, modify</w:t>
+      </w:r>
+      <w:r>
+        <w:t xml:space="preserve"> for example the price of an existing product, or delete an existing product</w:t>
+      </w:r>
+    </w:p>
+    <w:p/>
+    <w:p>
+      <w:pPr>
+        <w:pStyle w:val="Heading4"/>
+      </w:pPr>
+      <w:r>
+        <w:t>2.2.2.4</w:t>
+      </w:r>
+      <w:r>
+        <w:t xml:space="preserve"> </w:t>
+      </w:r>
+      <w:r>
+        <w:t>Grocery owner add/modify/delete promotions</w:t>
+      </w:r>
+    </w:p>
+    <w:p>
+      <w:r>
+        <w:t>The grocery owner can advertise new promotions, modify or delete existing promotions.</w:t>
+      </w:r>
+    </w:p>
+    <w:p/>
+    <w:p>
+      <w:pPr>
+        <w:pStyle w:val="Heading4"/>
+      </w:pPr>
+      <w:r>
+        <w:t xml:space="preserve">2.2.2.5 Grocery owner </w:t>
+      </w:r>
+    </w:p>
+    <w:p/>
+    <w:p>
+      <w:pPr>
+        <w:pStyle w:val="Heading2"/>
+      </w:pPr>
+      <w:r>
+        <w:t xml:space="preserve">2.2.3 </w:t>
+      </w:r>
+      <w:r>
+        <w:t xml:space="preserve">User Class </w:t>
+      </w:r>
+      <w:r>
+        <w:t xml:space="preserve">3 - </w:t>
+      </w:r>
+      <w:r>
+        <w:t>Administrator</w:t>
+      </w:r>
+    </w:p>
+    <w:p/>
+    <w:p/>
+    <w:p/>
+    <w:p>
+      <w:pPr>
+        <w:pStyle w:val="Heading1"/>
+      </w:pPr>
+      <w:r>
+        <w:t>3. User Stories</w:t>
+      </w:r>
+    </w:p>
+    <w:p/>
+    <w:p>
+      <w:pPr>
+        <w:pStyle w:val="Heading2"/>
+      </w:pPr>
+      <w:r>
+        <w:t xml:space="preserve">3.1 Class user </w:t>
+      </w:r>
+    </w:p>
+    <w:p>
+      <w:r>
+        <w:t>As a user, I can create an account and log in when my account is created</w:t>
+      </w:r>
+    </w:p>
+    <w:p>
+      <w:r>
+        <w:t xml:space="preserve">As a user, I can </w:t>
+      </w:r>
+      <w:r>
+        <w:t>edit my preferences</w:t>
+      </w:r>
+    </w:p>
+    <w:p>
+      <w:r>
+        <w:t>As a user, I can make a search for products, stores, recipes or discount</w:t>
+      </w:r>
+    </w:p>
+    <w:p>
+      <w:r>
+        <w:t>As a user, I can decide to delete my account</w:t>
+      </w:r>
+    </w:p>
+    <w:p/>
+    <w:p/>
+    <w:p>
+      <w:pPr>
+        <w:pStyle w:val="Heading2"/>
+      </w:pPr>
+      <w:r>
+        <w:t xml:space="preserve">3.2 System </w:t>
+      </w:r>
+    </w:p>
+    <w:p>
+      <w:pPr>
+        <w:ind w:left="720" w:hanging="720"/>
+      </w:pPr>
+      <w:r>
+        <w:t xml:space="preserve">The system </w:t>
+      </w:r>
+      <w:r>
+        <w:t>will keep all past searches made by a user</w:t>
+      </w:r>
+    </w:p>
+    <w:p>
+      <w:pPr>
+        <w:ind w:left="720" w:hanging="720"/>
+      </w:pPr>
+      <w:r>
+        <w:t>The system will send to a database the profile information concerning a user</w:t>
+      </w:r>
+    </w:p>
+    <w:p>
+      <w:pPr>
+        <w:ind w:left="720" w:hanging="720"/>
+      </w:pPr>
+      <w:r>
+        <w:t>The system will look in a database for recommendations for a user</w:t>
+      </w:r>
+    </w:p>
+    <w:p>
+      <w:pPr>
+        <w:ind w:left="720" w:hanging="720"/>
+      </w:pPr>
+      <w:r>
+        <w:t>The system will create a list of stores/groceries with interesting discounts for a user</w:t>
+      </w:r>
+    </w:p>
+    <w:p>
+      <w:pPr>
+        <w:ind w:left="720" w:hanging="720"/>
+      </w:pPr>
+      <w:r>
+        <w:t>The system will periodically scan / scrap the internet to give up to date information to users</w:t>
+      </w:r>
+    </w:p>
+    <w:p>
+      <w:pPr>
+        <w:ind w:left="720" w:hanging="720"/>
+      </w:pPr>
       <w:bookmarkStart w:id="9" w:name="_GoBack"/>
       <w:bookmarkEnd w:id="9"/>
     </w:p>
-    <w:p/>
-    <w:p>
-      <w:r>
-        <w:br w:type="page"/>
-      </w:r>
-    </w:p>
-    <w:p/>
-    <w:p>
-      <w:pPr>
-        <w:pStyle w:val="Heading3"/>
-      </w:pPr>
-      <w:r>
-        <w:t xml:space="preserve">2.2.2 User Class </w:t>
-      </w:r>
-      <w:r>
-        <w:t>2</w:t>
-      </w:r>
-      <w:r>
-        <w:t>– Grocery Owner</w:t>
-      </w:r>
-      <w:bookmarkEnd w:id="8"/>
-    </w:p>
-    <w:p>
-      <w:pPr>
-        <w:pStyle w:val="Heading4"/>
-      </w:pPr>
-    </w:p>
-    <w:p>
-      <w:pPr>
-        <w:pStyle w:val="Heading4"/>
-      </w:pPr>
-      <w:r>
-        <w:t xml:space="preserve">2.2.2.1 Grocery owner </w:t>
-      </w:r>
-      <w:r>
-        <w:t>registration</w:t>
-      </w:r>
-    </w:p>
-    <w:p>
-      <w:r>
-        <w:t>The grocery owners can create an account with the same registration process of the user</w:t>
-      </w:r>
-    </w:p>
-    <w:p/>
-    <w:p>
-      <w:pPr>
-        <w:pStyle w:val="Heading4"/>
-      </w:pPr>
-      <w:r>
-        <w:t>2.2.2.2 Grocery Owner</w:t>
-      </w:r>
-      <w:r>
-        <w:t xml:space="preserve"> login</w:t>
-      </w:r>
-    </w:p>
-    <w:p>
-      <w:r>
-        <w:t xml:space="preserve">If a grocery owner has an account, the grocery owner can log in. </w:t>
-      </w:r>
-    </w:p>
-    <w:p/>
-    <w:p>
-      <w:pPr>
-        <w:pStyle w:val="Heading4"/>
-      </w:pPr>
-      <w:r>
-        <w:t>2.2.2.3 Grocery owner add/modify/delete products</w:t>
-      </w:r>
-    </w:p>
-    <w:p>
-      <w:r>
-        <w:t>The product owner can add a new product, modify</w:t>
-      </w:r>
-      <w:r>
-        <w:t xml:space="preserve"> for example the price of an existing product, or delete an existing product</w:t>
-      </w:r>
-    </w:p>
-    <w:p/>
-    <w:p>
-      <w:pPr>
-        <w:pStyle w:val="Heading4"/>
-      </w:pPr>
-      <w:r>
-        <w:t>2.2.2.4</w:t>
-      </w:r>
-      <w:r>
-        <w:t xml:space="preserve"> </w:t>
-      </w:r>
-      <w:r>
-        <w:t>Grocery owner add/modify/delete promotions</w:t>
-      </w:r>
-    </w:p>
-    <w:p>
-      <w:r>
-        <w:t>The grocery owner can advertise new promotions, modify or delete existing promotions.</w:t>
-      </w:r>
-    </w:p>
-    <w:p/>
-    <w:p>
-      <w:pPr>
-        <w:pStyle w:val="Heading4"/>
-      </w:pPr>
-      <w:r>
-        <w:t xml:space="preserve">2.2.2.5 Grocery owner </w:t>
-      </w:r>
-    </w:p>
-    <w:p/>
-    <w:p>
-      <w:pPr>
-        <w:pStyle w:val="Heading2"/>
-      </w:pPr>
-      <w:r>
-        <w:t xml:space="preserve">2.2.3 </w:t>
-      </w:r>
-      <w:r>
-        <w:t xml:space="preserve">User Class </w:t>
-      </w:r>
-      <w:r>
-        <w:t xml:space="preserve">3 - </w:t>
-      </w:r>
-      <w:r>
-        <w:t>Administrator</w:t>
-      </w:r>
-    </w:p>
-    <w:p/>
     <w:sectPr>
       <w:pgSz w:w="12240" w:h="15840"/>
       <w:pgMar w:top="1440" w:right="1440" w:bottom="1440" w:left="1440" w:header="708" w:footer="708" w:gutter="0"/>
@@ -2758,7 +2857,7 @@
 </file>
 
 <file path=customXml/itemProps1.xml><?xml version="1.0" encoding="utf-8"?>
-<ds:datastoreItem xmlns:ds="http://schemas.openxmlformats.org/officeDocument/2006/customXml" ds:itemID="{5BD79ED4-9801-A741-9213-620BA01AAFA1}">
+<ds:datastoreItem xmlns:ds="http://schemas.openxmlformats.org/officeDocument/2006/customXml" ds:itemID="{F8035755-3CEC-3B48-9AFC-69A4FB9B12F9}">
   <ds:schemaRefs>
     <ds:schemaRef ds:uri="http://schemas.openxmlformats.org/officeDocument/2006/bibliography"/>
   </ds:schemaRefs>

</xml_diff>

<commit_message>
Add users stories and Scenarios
</commit_message>
<xml_diff>
--- a/Documentation/Requirements_Proj.docx
+++ b/Documentation/Requirements_Proj.docx
@@ -1462,9 +1462,342 @@
       <w:pPr>
         <w:ind w:left="720" w:hanging="720"/>
       </w:pPr>
+    </w:p>
+    <w:p>
+      <w:pPr>
+        <w:rPr>
+          <w:rFonts w:asciiTheme="majorHAnsi" w:eastAsiaTheme="majorEastAsia" w:hAnsiTheme="majorHAnsi" w:cstheme="majorBidi"/>
+          <w:color w:val="2F5496" w:themeColor="accent1" w:themeShade="BF"/>
+          <w:sz w:val="32"/>
+          <w:szCs w:val="32"/>
+        </w:rPr>
+      </w:pPr>
+      <w:r>
+        <w:br w:type="page"/>
+      </w:r>
+    </w:p>
+    <w:p>
+      <w:pPr>
+        <w:pStyle w:val="Heading1"/>
+        <w:rPr>
+          <w:lang w:val="fr-FR"/>
+        </w:rPr>
+      </w:pPr>
+      <w:r>
+        <w:rPr>
+          <w:lang w:val="fr-FR"/>
+        </w:rPr>
+        <w:lastRenderedPageBreak/>
+        <w:t>4. Scenarios</w:t>
+      </w:r>
+    </w:p>
+    <w:p>
+      <w:pPr>
+        <w:rPr>
+          <w:lang w:val="fr-FR"/>
+        </w:rPr>
+      </w:pPr>
+    </w:p>
+    <w:p>
+      <w:pPr>
+        <w:pStyle w:val="Heading2"/>
+        <w:rPr>
+          <w:lang w:val="fr-FR"/>
+        </w:rPr>
+      </w:pPr>
+      <w:r>
+        <w:rPr>
+          <w:lang w:val="fr-FR"/>
+        </w:rPr>
+        <w:t>4.1 Registration</w:t>
+      </w:r>
+      <w:r>
+        <w:rPr>
+          <w:lang w:val="fr-FR"/>
+        </w:rPr>
+        <w:t xml:space="preserve"> </w:t>
+      </w:r>
+    </w:p>
+    <w:p>
+      <w:pPr>
+        <w:rPr>
+          <w:i/>
+        </w:rPr>
+      </w:pPr>
+      <w:r>
+        <w:rPr>
+          <w:i/>
+        </w:rPr>
+        <w:t>Preconditions: None</w:t>
+      </w:r>
+    </w:p>
+    <w:p>
+      <w:pPr>
+        <w:rPr>
+          <w:i/>
+        </w:rPr>
+      </w:pPr>
+      <w:r>
+        <w:rPr>
+          <w:i/>
+        </w:rPr>
+        <w:t>Post-conditions: User has created its profile</w:t>
+      </w:r>
+    </w:p>
+    <w:p/>
+    <w:p>
+      <w:r>
+        <w:t xml:space="preserve">User </w:t>
+      </w:r>
+      <w:r>
+        <w:t>selects the “register”</w:t>
+      </w:r>
+    </w:p>
+    <w:p>
+      <w:r>
+        <w:t>System give a webpage for user to enter user’s information</w:t>
+      </w:r>
+    </w:p>
+    <w:p>
+      <w:r>
+        <w:t>User enters its information to create an account</w:t>
+      </w:r>
+    </w:p>
+    <w:p>
+      <w:r>
+        <w:t>Account Server create a profile for the user and send the profile to the Profile Database</w:t>
+      </w:r>
+    </w:p>
+    <w:p/>
+    <w:p>
+      <w:pPr>
+        <w:pStyle w:val="Heading2"/>
+      </w:pPr>
+      <w:r>
+        <w:t>4.2 Login</w:t>
+      </w:r>
+    </w:p>
+    <w:p>
+      <w:pPr>
+        <w:rPr>
+          <w:i/>
+        </w:rPr>
+      </w:pPr>
+      <w:r>
+        <w:rPr>
+          <w:i/>
+        </w:rPr>
+        <w:t xml:space="preserve">Preconditions: </w:t>
+      </w:r>
+      <w:r>
+        <w:rPr>
+          <w:i/>
+        </w:rPr>
+        <w:t>user has already created an account</w:t>
+      </w:r>
+    </w:p>
+    <w:p>
+      <w:pPr>
+        <w:rPr>
+          <w:i/>
+        </w:rPr>
+      </w:pPr>
+      <w:r>
+        <w:rPr>
+          <w:i/>
+        </w:rPr>
+        <w:t xml:space="preserve">Post-conditions: </w:t>
+      </w:r>
+      <w:r>
+        <w:rPr>
+          <w:i/>
+        </w:rPr>
+        <w:t>user has successfully logged in</w:t>
+      </w:r>
+    </w:p>
+    <w:p/>
+    <w:p>
+      <w:r>
+        <w:t>User enters its password, username and selects the “sign in”</w:t>
+      </w:r>
+    </w:p>
+    <w:p>
+      <w:r>
+        <w:t xml:space="preserve">System communicates with </w:t>
+      </w:r>
+      <w:r>
+        <w:t>Profile Server to look for the user profile</w:t>
+      </w:r>
+    </w:p>
+    <w:p>
+      <w:r>
+        <w:t>Profile Server confirms the user credentials are good</w:t>
+      </w:r>
+    </w:p>
+    <w:p>
+      <w:r>
+        <w:t>System give the user its home page</w:t>
+      </w:r>
+    </w:p>
+    <w:p/>
+    <w:p>
+      <w:pPr>
+        <w:pStyle w:val="Heading3"/>
+      </w:pPr>
+      <w:r>
+        <w:t>4.2.1 Login exception</w:t>
+      </w:r>
+      <w:r>
+        <w:t>: error</w:t>
+      </w:r>
+    </w:p>
+    <w:p>
+      <w:pPr>
+        <w:rPr>
+          <w:i/>
+        </w:rPr>
+      </w:pPr>
+      <w:r>
+        <w:rPr>
+          <w:i/>
+        </w:rPr>
+        <w:t xml:space="preserve">Preconditions: </w:t>
+      </w:r>
+      <w:r>
+        <w:rPr>
+          <w:i/>
+        </w:rPr>
+        <w:t>None</w:t>
+      </w:r>
+    </w:p>
+    <w:p>
+      <w:pPr>
+        <w:rPr>
+          <w:i/>
+        </w:rPr>
+      </w:pPr>
+      <w:r>
+        <w:rPr>
+          <w:i/>
+        </w:rPr>
+        <w:t xml:space="preserve">Post-conditions: </w:t>
+      </w:r>
+      <w:r>
+        <w:rPr>
+          <w:i/>
+        </w:rPr>
+        <w:t xml:space="preserve">system refuses </w:t>
+      </w:r>
       <w:bookmarkStart w:id="9" w:name="_GoBack"/>
+      <w:r>
+        <w:rPr>
+          <w:i/>
+        </w:rPr>
+        <w:t>login</w:t>
+      </w:r>
       <w:bookmarkEnd w:id="9"/>
     </w:p>
+    <w:p/>
+    <w:p>
+      <w:r>
+        <w:t>User enters its password, username and selects the “sign in”</w:t>
+      </w:r>
+    </w:p>
+    <w:p>
+      <w:r>
+        <w:t>System communicates with Profile Server to look for the user profile</w:t>
+      </w:r>
+    </w:p>
+    <w:p>
+      <w:r>
+        <w:t xml:space="preserve">Profile Server </w:t>
+      </w:r>
+      <w:r>
+        <w:t>doesn’t recognise</w:t>
+      </w:r>
+      <w:r>
+        <w:t xml:space="preserve"> the user credentials </w:t>
+      </w:r>
+    </w:p>
+    <w:p>
+      <w:r>
+        <w:t>System refuse access to user and let the user retry</w:t>
+      </w:r>
+    </w:p>
+    <w:p/>
+    <w:p>
+      <w:pPr>
+        <w:pStyle w:val="Heading2"/>
+      </w:pPr>
+      <w:r>
+        <w:t>4.3 Search</w:t>
+      </w:r>
+    </w:p>
+    <w:p>
+      <w:pPr>
+        <w:rPr>
+          <w:i/>
+        </w:rPr>
+      </w:pPr>
+      <w:r>
+        <w:rPr>
+          <w:i/>
+        </w:rPr>
+        <w:t xml:space="preserve">Preconditions: </w:t>
+      </w:r>
+      <w:r>
+        <w:rPr>
+          <w:i/>
+        </w:rPr>
+        <w:t>User is already logged in</w:t>
+      </w:r>
+    </w:p>
+    <w:p>
+      <w:pPr>
+        <w:rPr>
+          <w:i/>
+        </w:rPr>
+      </w:pPr>
+      <w:r>
+        <w:rPr>
+          <w:i/>
+        </w:rPr>
+        <w:t xml:space="preserve">Post-conditions: </w:t>
+      </w:r>
+      <w:r>
+        <w:rPr>
+          <w:i/>
+        </w:rPr>
+        <w:t xml:space="preserve">User receive a list of items </w:t>
+      </w:r>
+    </w:p>
+    <w:p/>
+    <w:p>
+      <w:r>
+        <w:t>User enters some filter and send a search</w:t>
+      </w:r>
+    </w:p>
+    <w:p>
+      <w:r>
+        <w:t>System receive the search and communicates with Search module and optimization module.</w:t>
+      </w:r>
+    </w:p>
+    <w:p>
+      <w:r>
+        <w:t>System send a list of items to the user</w:t>
+      </w:r>
+    </w:p>
+    <w:p/>
+    <w:p>
+      <w:pPr>
+        <w:pStyle w:val="Heading2"/>
+      </w:pPr>
+      <w:r>
+        <w:t>4.4 Recommendation</w:t>
+      </w:r>
+    </w:p>
+    <w:p/>
+    <w:p/>
     <w:sectPr>
       <w:pgSz w:w="12240" w:h="15840"/>
       <w:pgMar w:top="1440" w:right="1440" w:bottom="1440" w:left="1440" w:header="708" w:footer="708" w:gutter="0"/>
@@ -2857,7 +3190,7 @@
 </file>
 
 <file path=customXml/itemProps1.xml><?xml version="1.0" encoding="utf-8"?>
-<ds:datastoreItem xmlns:ds="http://schemas.openxmlformats.org/officeDocument/2006/customXml" ds:itemID="{F8035755-3CEC-3B48-9AFC-69A4FB9B12F9}">
+<ds:datastoreItem xmlns:ds="http://schemas.openxmlformats.org/officeDocument/2006/customXml" ds:itemID="{D966506E-A1BC-AF40-9D2E-6263D7C4B399}">
   <ds:schemaRefs>
     <ds:schemaRef ds:uri="http://schemas.openxmlformats.org/officeDocument/2006/bibliography"/>
   </ds:schemaRefs>

</xml_diff>